<commit_message>
adding notebook links to documentation file
</commit_message>
<xml_diff>
--- a/Aprendizaje_Automatico/Evidencia-1/Evidencia 1 - Ruben Alejandro Deambrossi.docx
+++ b/Aprendizaje_Automatico/Evidencia-1/Evidencia 1 - Ruben Alejandro Deambrossi.docx
@@ -616,6 +616,15 @@
         </w:rPr>
         <w:t xml:space="preserve">Notebook Link: </w:t>
       </w:r>
+      <w:hyperlink r:id="rId7" w:history="1">
+        <w:r>
+          <w:rPr>
+            <w:rStyle w:val="Hyperlink"/>
+            <w:rFonts w:ascii="Arial" w:hAnsi="Arial" w:cs="Arial"/>
+          </w:rPr>
+          <w:t>Evidencia-1.1</w:t>
+        </w:r>
+      </w:hyperlink>
     </w:p>
     <w:p>
       <w:pPr>
@@ -669,6 +678,15 @@
         </w:rPr>
         <w:t xml:space="preserve">Notebook Link: </w:t>
       </w:r>
+      <w:hyperlink r:id="rId8" w:history="1">
+        <w:r>
+          <w:rPr>
+            <w:rStyle w:val="Hyperlink"/>
+            <w:rFonts w:ascii="Arial" w:hAnsi="Arial" w:cs="Arial"/>
+          </w:rPr>
+          <w:t>Evidencia-1.2_1.3</w:t>
+        </w:r>
+      </w:hyperlink>
     </w:p>
     <w:p>
       <w:pPr>
@@ -720,6 +738,15 @@
         </w:rPr>
         <w:t xml:space="preserve">Notebook Link: </w:t>
       </w:r>
+      <w:hyperlink r:id="rId9" w:history="1">
+        <w:r>
+          <w:rPr>
+            <w:rStyle w:val="Hyperlink"/>
+            <w:rFonts w:ascii="Arial" w:hAnsi="Arial" w:cs="Arial"/>
+          </w:rPr>
+          <w:t>Evidencia-1.2_1.3</w:t>
+        </w:r>
+      </w:hyperlink>
     </w:p>
     <w:p>
       <w:pPr>
@@ -773,6 +800,15 @@
         </w:rPr>
         <w:t xml:space="preserve">Notebook Link: </w:t>
       </w:r>
+      <w:hyperlink r:id="rId10" w:history="1">
+        <w:r>
+          <w:rPr>
+            <w:rStyle w:val="Hyperlink"/>
+            <w:rFonts w:ascii="Arial" w:hAnsi="Arial" w:cs="Arial"/>
+          </w:rPr>
+          <w:t>Evidencia-1.4.</w:t>
+        </w:r>
+      </w:hyperlink>
     </w:p>
     <w:p>
       <w:pPr>
@@ -826,6 +862,15 @@
         </w:rPr>
         <w:t xml:space="preserve">Notebook Link: </w:t>
       </w:r>
+      <w:hyperlink r:id="rId11" w:history="1">
+        <w:r>
+          <w:rPr>
+            <w:rStyle w:val="Hyperlink"/>
+            <w:rFonts w:ascii="Arial" w:hAnsi="Arial" w:cs="Arial"/>
+          </w:rPr>
+          <w:t>Evidencia-1.5</w:t>
+        </w:r>
+      </w:hyperlink>
     </w:p>
     <w:p>
       <w:pPr>
@@ -839,12 +884,12 @@
       </w:pPr>
     </w:p>
     <w:sectPr>
-      <w:headerReference w:type="even" r:id="rId7"/>
-      <w:headerReference w:type="default" r:id="rId8"/>
-      <w:footerReference w:type="even" r:id="rId9"/>
-      <w:footerReference w:type="default" r:id="rId10"/>
-      <w:headerReference w:type="first" r:id="rId11"/>
-      <w:footerReference w:type="first" r:id="rId12"/>
+      <w:headerReference w:type="even" r:id="rId12"/>
+      <w:headerReference w:type="default" r:id="rId13"/>
+      <w:footerReference w:type="even" r:id="rId14"/>
+      <w:footerReference w:type="default" r:id="rId15"/>
+      <w:headerReference w:type="first" r:id="rId16"/>
+      <w:footerReference w:type="first" r:id="rId17"/>
       <w:pgSz w:w="11906" w:h="16838"/>
       <w:pgMar w:top="1417" w:right="1701" w:bottom="1417" w:left="1701" w:header="708" w:footer="708" w:gutter="0"/>
       <w:cols w:space="708"/>

</xml_diff>